<commit_message>
ntp used, each client calcs offset fro the ntp time
</commit_message>
<xml_diff>
--- a/PartySynker.docx
+++ b/PartySynker.docx
@@ -17,7 +17,6 @@
           <w14:ligatures w14:val="none"/>
         </w:rPr>
       </w:pPr>
-      <w:proofErr w:type="spellStart"/>
       <w:r>
         <w:rPr>
           <w:rFonts w:ascii="Times New Roman" w:eastAsia="Times New Roman" w:hAnsi="Times New Roman" w:cs="Times New Roman"/>
@@ -31,7 +30,6 @@
         </w:rPr>
         <w:t>PartySynker</w:t>
       </w:r>
-      <w:proofErr w:type="spellEnd"/>
       <w:r>
         <w:rPr>
           <w:rFonts w:ascii="Times New Roman" w:eastAsia="Times New Roman" w:hAnsi="Times New Roman" w:cs="Times New Roman"/>
@@ -299,7 +297,7 @@
           <w14:ligatures w14:val="none"/>
         </w:rPr>
         <w:pict w14:anchorId="18DCE0E2">
-          <v:rect id="_x0000_i2656" style="width:0;height:1.5pt" o:hralign="center" o:hrstd="t" o:hr="t" fillcolor="#a0a0a0" stroked="f"/>
+          <v:rect id="_x0000_i1025" style="width:0;height:1.5pt" o:hralign="center" o:hrstd="t" o:hr="t" fillcolor="#a0a0a0" stroked="f"/>
         </w:pict>
       </w:r>
     </w:p>
@@ -318,6 +316,67 @@
           <w14:ligatures w14:val="none"/>
         </w:rPr>
       </w:pPr>
+      <w:r>
+        <w:rPr>
+          <w:rFonts w:ascii="Times New Roman" w:eastAsia="Times New Roman" w:hAnsi="Times New Roman" w:cs="Times New Roman"/>
+          <w:b/>
+          <w:bCs/>
+          <w:noProof/>
+          <w:kern w:val="36"/>
+          <w:sz w:val="48"/>
+          <w:szCs w:val="48"/>
+          <w:lang w:eastAsia="en-IN"/>
+          <w14:ligatures w14:val="none"/>
+        </w:rPr>
+        <w:drawing>
+          <wp:inline distT="0" distB="0" distL="0" distR="0" wp14:anchorId="33C5B361" wp14:editId="427F5339">
+            <wp:extent cx="6644640" cy="4427220"/>
+            <wp:effectExtent l="0" t="0" r="3810" b="0"/>
+            <wp:docPr id="1661180291" name="Picture 4"/>
+            <wp:cNvGraphicFramePr>
+              <a:graphicFrameLocks xmlns:a="http://schemas.openxmlformats.org/drawingml/2006/main" noChangeAspect="1"/>
+            </wp:cNvGraphicFramePr>
+            <a:graphic xmlns:a="http://schemas.openxmlformats.org/drawingml/2006/main">
+              <a:graphicData uri="http://schemas.openxmlformats.org/drawingml/2006/picture">
+                <pic:pic xmlns:pic="http://schemas.openxmlformats.org/drawingml/2006/picture">
+                  <pic:nvPicPr>
+                    <pic:cNvPr id="0" name="Picture 16"/>
+                    <pic:cNvPicPr>
+                      <a:picLocks noChangeAspect="1" noChangeArrowheads="1"/>
+                    </pic:cNvPicPr>
+                  </pic:nvPicPr>
+                  <pic:blipFill>
+                    <a:blip r:embed="rId6">
+                      <a:extLst>
+                        <a:ext uri="{28A0092B-C50C-407E-A947-70E740481C1C}">
+                          <a14:useLocalDpi xmlns:a14="http://schemas.microsoft.com/office/drawing/2010/main" val="0"/>
+                        </a:ext>
+                      </a:extLst>
+                    </a:blip>
+                    <a:srcRect/>
+                    <a:stretch>
+                      <a:fillRect/>
+                    </a:stretch>
+                  </pic:blipFill>
+                  <pic:spPr bwMode="auto">
+                    <a:xfrm>
+                      <a:off x="0" y="0"/>
+                      <a:ext cx="6644640" cy="4427220"/>
+                    </a:xfrm>
+                    <a:prstGeom prst="rect">
+                      <a:avLst/>
+                    </a:prstGeom>
+                    <a:noFill/>
+                    <a:ln>
+                      <a:noFill/>
+                    </a:ln>
+                  </pic:spPr>
+                </pic:pic>
+              </a:graphicData>
+            </a:graphic>
+          </wp:inline>
+        </w:drawing>
+      </w:r>
     </w:p>
     <w:p>
       <w:pPr>
@@ -433,8 +492,7 @@
     </w:p>
     <w:p>
       <w:pPr>
-        <w:spacing w:before="100" w:beforeAutospacing="1" w:after="100" w:afterAutospacing="1" w:line="240" w:lineRule="auto"/>
-        <w:outlineLvl w:val="1"/>
+        <w:spacing w:after="0" w:line="240" w:lineRule="auto"/>
         <w:rPr>
           <w:rFonts w:ascii="Times New Roman" w:eastAsia="Times New Roman" w:hAnsi="Times New Roman" w:cs="Times New Roman"/>
           <w:b/>
@@ -449,8 +507,7 @@
     </w:p>
     <w:p>
       <w:pPr>
-        <w:spacing w:before="100" w:beforeAutospacing="1" w:after="100" w:afterAutospacing="1" w:line="240" w:lineRule="auto"/>
-        <w:outlineLvl w:val="1"/>
+        <w:spacing w:after="0" w:line="240" w:lineRule="auto"/>
         <w:rPr>
           <w:rFonts w:ascii="Times New Roman" w:eastAsia="Times New Roman" w:hAnsi="Times New Roman" w:cs="Times New Roman"/>
           <w:b/>
@@ -465,149 +522,6 @@
     </w:p>
     <w:p>
       <w:pPr>
-        <w:spacing w:before="100" w:beforeAutospacing="1" w:after="100" w:afterAutospacing="1" w:line="240" w:lineRule="auto"/>
-        <w:outlineLvl w:val="1"/>
-        <w:rPr>
-          <w:rFonts w:ascii="Times New Roman" w:eastAsia="Times New Roman" w:hAnsi="Times New Roman" w:cs="Times New Roman"/>
-          <w:b/>
-          <w:bCs/>
-          <w:kern w:val="0"/>
-          <w:sz w:val="36"/>
-          <w:szCs w:val="36"/>
-          <w:lang w:eastAsia="en-IN"/>
-          <w14:ligatures w14:val="none"/>
-        </w:rPr>
-      </w:pPr>
-    </w:p>
-    <w:p>
-      <w:pPr>
-        <w:spacing w:before="100" w:beforeAutospacing="1" w:after="100" w:afterAutospacing="1" w:line="240" w:lineRule="auto"/>
-        <w:outlineLvl w:val="1"/>
-        <w:rPr>
-          <w:rFonts w:ascii="Times New Roman" w:eastAsia="Times New Roman" w:hAnsi="Times New Roman" w:cs="Times New Roman"/>
-          <w:b/>
-          <w:bCs/>
-          <w:kern w:val="0"/>
-          <w:sz w:val="36"/>
-          <w:szCs w:val="36"/>
-          <w:lang w:eastAsia="en-IN"/>
-          <w14:ligatures w14:val="none"/>
-        </w:rPr>
-      </w:pPr>
-    </w:p>
-    <w:p>
-      <w:pPr>
-        <w:spacing w:before="100" w:beforeAutospacing="1" w:after="100" w:afterAutospacing="1" w:line="240" w:lineRule="auto"/>
-        <w:outlineLvl w:val="1"/>
-        <w:rPr>
-          <w:rFonts w:ascii="Times New Roman" w:eastAsia="Times New Roman" w:hAnsi="Times New Roman" w:cs="Times New Roman"/>
-          <w:b/>
-          <w:bCs/>
-          <w:kern w:val="0"/>
-          <w:sz w:val="36"/>
-          <w:szCs w:val="36"/>
-          <w:lang w:eastAsia="en-IN"/>
-          <w14:ligatures w14:val="none"/>
-        </w:rPr>
-      </w:pPr>
-    </w:p>
-    <w:p>
-      <w:pPr>
-        <w:spacing w:before="100" w:beforeAutospacing="1" w:after="100" w:afterAutospacing="1" w:line="240" w:lineRule="auto"/>
-        <w:outlineLvl w:val="1"/>
-        <w:rPr>
-          <w:rFonts w:ascii="Times New Roman" w:eastAsia="Times New Roman" w:hAnsi="Times New Roman" w:cs="Times New Roman"/>
-          <w:b/>
-          <w:bCs/>
-          <w:kern w:val="0"/>
-          <w:sz w:val="36"/>
-          <w:szCs w:val="36"/>
-          <w:lang w:eastAsia="en-IN"/>
-          <w14:ligatures w14:val="none"/>
-        </w:rPr>
-      </w:pPr>
-    </w:p>
-    <w:p>
-      <w:pPr>
-        <w:spacing w:before="100" w:beforeAutospacing="1" w:after="100" w:afterAutospacing="1" w:line="240" w:lineRule="auto"/>
-        <w:outlineLvl w:val="1"/>
-        <w:rPr>
-          <w:rFonts w:ascii="Times New Roman" w:eastAsia="Times New Roman" w:hAnsi="Times New Roman" w:cs="Times New Roman"/>
-          <w:b/>
-          <w:bCs/>
-          <w:kern w:val="0"/>
-          <w:sz w:val="36"/>
-          <w:szCs w:val="36"/>
-          <w:lang w:eastAsia="en-IN"/>
-          <w14:ligatures w14:val="none"/>
-        </w:rPr>
-      </w:pPr>
-    </w:p>
-    <w:p>
-      <w:pPr>
-        <w:spacing w:before="100" w:beforeAutospacing="1" w:after="100" w:afterAutospacing="1" w:line="240" w:lineRule="auto"/>
-        <w:outlineLvl w:val="1"/>
-        <w:rPr>
-          <w:rFonts w:ascii="Times New Roman" w:eastAsia="Times New Roman" w:hAnsi="Times New Roman" w:cs="Times New Roman"/>
-          <w:b/>
-          <w:bCs/>
-          <w:kern w:val="0"/>
-          <w:sz w:val="36"/>
-          <w:szCs w:val="36"/>
-          <w:lang w:eastAsia="en-IN"/>
-          <w14:ligatures w14:val="none"/>
-        </w:rPr>
-      </w:pPr>
-    </w:p>
-    <w:p>
-      <w:pPr>
-        <w:spacing w:before="100" w:beforeAutospacing="1" w:after="100" w:afterAutospacing="1" w:line="240" w:lineRule="auto"/>
-        <w:outlineLvl w:val="1"/>
-        <w:rPr>
-          <w:rFonts w:ascii="Times New Roman" w:eastAsia="Times New Roman" w:hAnsi="Times New Roman" w:cs="Times New Roman"/>
-          <w:b/>
-          <w:bCs/>
-          <w:kern w:val="0"/>
-          <w:sz w:val="36"/>
-          <w:szCs w:val="36"/>
-          <w:lang w:eastAsia="en-IN"/>
-          <w14:ligatures w14:val="none"/>
-        </w:rPr>
-      </w:pPr>
-    </w:p>
-    <w:p>
-      <w:pPr>
-        <w:spacing w:before="100" w:beforeAutospacing="1" w:after="100" w:afterAutospacing="1" w:line="240" w:lineRule="auto"/>
-        <w:outlineLvl w:val="1"/>
-        <w:rPr>
-          <w:rFonts w:ascii="Times New Roman" w:eastAsia="Times New Roman" w:hAnsi="Times New Roman" w:cs="Times New Roman"/>
-          <w:b/>
-          <w:bCs/>
-          <w:kern w:val="0"/>
-          <w:sz w:val="36"/>
-          <w:szCs w:val="36"/>
-          <w:lang w:eastAsia="en-IN"/>
-          <w14:ligatures w14:val="none"/>
-        </w:rPr>
-      </w:pPr>
-    </w:p>
-    <w:p>
-      <w:pPr>
-        <w:spacing w:after="0" w:line="240" w:lineRule="auto"/>
-        <w:rPr>
-          <w:rFonts w:ascii="Times New Roman" w:eastAsia="Times New Roman" w:hAnsi="Times New Roman" w:cs="Times New Roman"/>
-          <w:b/>
-          <w:bCs/>
-          <w:kern w:val="0"/>
-          <w:sz w:val="36"/>
-          <w:szCs w:val="36"/>
-          <w:lang w:eastAsia="en-IN"/>
-          <w14:ligatures w14:val="none"/>
-        </w:rPr>
-      </w:pPr>
-    </w:p>
-    <w:p>
-      <w:pPr>
         <w:spacing w:after="0" w:line="240" w:lineRule="auto"/>
         <w:rPr>
           <w:rFonts w:ascii="Times New Roman" w:eastAsia="Times New Roman" w:hAnsi="Times New Roman" w:cs="Times New Roman"/>
@@ -628,7 +542,7 @@
           <w14:ligatures w14:val="none"/>
         </w:rPr>
         <w:pict w14:anchorId="6CAC0D00">
-          <v:rect id="_x0000_i2657" style="width:0;height:1.5pt" o:hralign="center" o:hrstd="t" o:hr="t" fillcolor="#a0a0a0" stroked="f"/>
+          <v:rect id="_x0000_i1026" style="width:0;height:1.5pt" o:hralign="center" o:hrstd="t" o:hr="t" fillcolor="#a0a0a0" stroked="f"/>
         </w:pict>
       </w:r>
     </w:p>
@@ -1140,11 +1054,7 @@
           <w14:ligatures w14:val="none"/>
         </w:rPr>
       </w:pPr>
-    </w:p>
-    <w:p>
-      <w:pPr>
-        <w:spacing w:before="100" w:beforeAutospacing="1" w:after="100" w:afterAutospacing="1" w:line="240" w:lineRule="auto"/>
-        <w:outlineLvl w:val="1"/>
+      <w:r>
         <w:rPr>
           <w:rFonts w:ascii="Times New Roman" w:eastAsia="Times New Roman" w:hAnsi="Times New Roman" w:cs="Times New Roman"/>
           <w:b/>
@@ -1155,50 +1065,7 @@
           <w:lang w:eastAsia="en-IN"/>
           <w14:ligatures w14:val="none"/>
         </w:rPr>
-      </w:pPr>
-    </w:p>
-    <w:p>
-      <w:pPr>
-        <w:spacing w:before="100" w:beforeAutospacing="1" w:after="100" w:afterAutospacing="1" w:line="240" w:lineRule="auto"/>
-        <w:outlineLvl w:val="1"/>
-        <w:rPr>
-          <w:rFonts w:ascii="Times New Roman" w:eastAsia="Times New Roman" w:hAnsi="Times New Roman" w:cs="Times New Roman"/>
-          <w:b/>
-          <w:bCs/>
-          <w:kern w:val="0"/>
-          <w:sz w:val="36"/>
-          <w:szCs w:val="36"/>
-          <w:lang w:eastAsia="en-IN"/>
-          <w14:ligatures w14:val="none"/>
-        </w:rPr>
-      </w:pPr>
-    </w:p>
-    <w:p>
-      <w:pPr>
-        <w:spacing w:before="100" w:beforeAutospacing="1" w:after="100" w:afterAutospacing="1" w:line="240" w:lineRule="auto"/>
-        <w:outlineLvl w:val="1"/>
-        <w:rPr>
-          <w:rFonts w:ascii="Times New Roman" w:eastAsia="Times New Roman" w:hAnsi="Times New Roman" w:cs="Times New Roman"/>
-          <w:b/>
-          <w:bCs/>
-          <w:kern w:val="0"/>
-          <w:sz w:val="36"/>
-          <w:szCs w:val="36"/>
-          <w:lang w:eastAsia="en-IN"/>
-          <w14:ligatures w14:val="none"/>
-        </w:rPr>
-      </w:pPr>
-      <w:r>
-        <w:rPr>
-          <w:rFonts w:ascii="Times New Roman" w:eastAsia="Times New Roman" w:hAnsi="Times New Roman" w:cs="Times New Roman"/>
-          <w:b/>
-          <w:bCs/>
-          <w:kern w:val="0"/>
-          <w:sz w:val="36"/>
-          <w:szCs w:val="36"/>
-          <w:lang w:eastAsia="en-IN"/>
-          <w14:ligatures w14:val="none"/>
-        </w:rPr>
+        <w:lastRenderedPageBreak/>
         <w:t>Project Overview</w:t>
       </w:r>
     </w:p>
@@ -1214,7 +1081,6 @@
           <w14:ligatures w14:val="none"/>
         </w:rPr>
       </w:pPr>
-      <w:proofErr w:type="spellStart"/>
       <w:r>
         <w:rPr>
           <w:rFonts w:ascii="Times New Roman" w:eastAsia="Times New Roman" w:hAnsi="Times New Roman" w:cs="Times New Roman"/>
@@ -1226,7 +1092,6 @@
         </w:rPr>
         <w:t>PartySynker</w:t>
       </w:r>
-      <w:proofErr w:type="spellEnd"/>
       <w:r>
         <w:rPr>
           <w:rFonts w:ascii="Times New Roman" w:eastAsia="Times New Roman" w:hAnsi="Times New Roman" w:cs="Times New Roman"/>
@@ -1688,7 +1553,7 @@
           <w14:ligatures w14:val="none"/>
         </w:rPr>
         <w:pict w14:anchorId="1F7B9D1B">
-          <v:rect id="_x0000_i2658" style="width:0;height:1.5pt" o:hralign="center" o:hrstd="t" o:hr="t" fillcolor="#a0a0a0" stroked="f"/>
+          <v:rect id="_x0000_i1027" style="width:0;height:1.5pt" o:hralign="center" o:hrstd="t" o:hr="t" fillcolor="#a0a0a0" stroked="f"/>
         </w:pict>
       </w:r>
     </w:p>
@@ -2158,7 +2023,6 @@
           <w:lang w:eastAsia="en-IN"/>
           <w14:ligatures w14:val="none"/>
         </w:rPr>
-        <w:lastRenderedPageBreak/>
         <w:t>3. Audio API Limitations</w:t>
       </w:r>
     </w:p>
@@ -2325,6 +2189,7 @@
           <w:lang w:eastAsia="en-IN"/>
           <w14:ligatures w14:val="none"/>
         </w:rPr>
+        <w:lastRenderedPageBreak/>
         <w:t>4. Browser Inconsistencies</w:t>
       </w:r>
     </w:p>
@@ -2486,7 +2351,7 @@
           <w14:ligatures w14:val="none"/>
         </w:rPr>
         <w:pict w14:anchorId="6446E20F">
-          <v:rect id="_x0000_i2659" style="width:0;height:1.5pt" o:hralign="center" o:hrstd="t" o:hr="t" fillcolor="#a0a0a0" stroked="f"/>
+          <v:rect id="_x0000_i1028" style="width:0;height:1.5pt" o:hralign="center" o:hrstd="t" o:hr="t" fillcolor="#a0a0a0" stroked="f"/>
         </w:pict>
       </w:r>
     </w:p>
@@ -2568,6 +2433,7 @@
           <w:rFonts w:ascii="Times New Roman" w:eastAsia="Times New Roman" w:hAnsi="Times New Roman" w:cs="Times New Roman"/>
           <w:b/>
           <w:bCs/>
+          <w:noProof/>
           <w:kern w:val="0"/>
           <w:sz w:val="27"/>
           <w:szCs w:val="27"/>
@@ -2590,7 +2456,7 @@
                     <pic:cNvPicPr/>
                   </pic:nvPicPr>
                   <pic:blipFill>
-                    <a:blip r:embed="rId5"/>
+                    <a:blip r:embed="rId7"/>
                     <a:stretch>
                       <a:fillRect/>
                     </a:stretch>
@@ -2715,6 +2581,7 @@
           <w:szCs w:val="27"/>
           <w:lang w:eastAsia="en-IN"/>
         </w:rPr>
+        <w:lastRenderedPageBreak/>
         <w:drawing>
           <wp:inline distT="0" distB="0" distL="0" distR="0" wp14:anchorId="215308D7" wp14:editId="095304D3">
             <wp:extent cx="5082540" cy="4754245"/>
@@ -2731,7 +2598,7 @@
                     <pic:cNvPicPr/>
                   </pic:nvPicPr>
                   <pic:blipFill>
-                    <a:blip r:embed="rId6" cstate="print">
+                    <a:blip r:embed="rId8" cstate="print">
                       <a:extLst>
                         <a:ext uri="{28A0092B-C50C-407E-A947-70E740481C1C}">
                           <a14:useLocalDpi xmlns:a14="http://schemas.microsoft.com/office/drawing/2010/main" val="0"/>
@@ -3260,9 +3127,25 @@
           <w14:ligatures w14:val="none"/>
         </w:rPr>
         <w:pict w14:anchorId="0E5B3DB5">
-          <v:rect id="_x0000_i2660" style="width:0;height:1.5pt" o:hralign="center" o:hrstd="t" o:hr="t" fillcolor="#a0a0a0" stroked="f"/>
+          <v:rect id="_x0000_i1029" style="width:0;height:1.5pt" o:hralign="center" o:hrstd="t" o:hr="t" fillcolor="#a0a0a0" stroked="f"/>
         </w:pict>
       </w:r>
+    </w:p>
+    <w:p>
+      <w:pPr>
+        <w:spacing w:before="100" w:beforeAutospacing="1" w:after="100" w:afterAutospacing="1" w:line="240" w:lineRule="auto"/>
+        <w:outlineLvl w:val="1"/>
+        <w:rPr>
+          <w:rFonts w:ascii="Times New Roman" w:eastAsia="Times New Roman" w:hAnsi="Times New Roman" w:cs="Times New Roman"/>
+          <w:b/>
+          <w:bCs/>
+          <w:kern w:val="0"/>
+          <w:sz w:val="36"/>
+          <w:szCs w:val="36"/>
+          <w:lang w:eastAsia="en-IN"/>
+          <w14:ligatures w14:val="none"/>
+        </w:rPr>
+      </w:pPr>
     </w:p>
     <w:p>
       <w:pPr>
@@ -8316,7 +8199,7 @@
           <w14:ligatures w14:val="none"/>
         </w:rPr>
         <w:pict w14:anchorId="5D5AFD94">
-          <v:rect id="_x0000_i2661" style="width:0;height:1.5pt" o:hralign="center" o:hrstd="t" o:hr="t" fillcolor="#a0a0a0" stroked="f"/>
+          <v:rect id="_x0000_i1030" style="width:0;height:1.5pt" o:hralign="center" o:hrstd="t" o:hr="t" fillcolor="#a0a0a0" stroked="f"/>
         </w:pict>
       </w:r>
     </w:p>
@@ -8479,7 +8362,11 @@
           <w14:ligatures w14:val="none"/>
         </w:rPr>
       </w:pPr>
-      <w:r>
+    </w:p>
+    <w:p>
+      <w:pPr>
+        <w:spacing w:before="100" w:beforeAutospacing="1" w:after="100" w:afterAutospacing="1" w:line="240" w:lineRule="auto"/>
+        <w:outlineLvl w:val="1"/>
         <w:rPr>
           <w:rFonts w:ascii="Times New Roman" w:eastAsia="Times New Roman" w:hAnsi="Times New Roman" w:cs="Times New Roman"/>
           <w:b/>
@@ -8490,7 +8377,18 @@
           <w:lang w:eastAsia="en-IN"/>
           <w14:ligatures w14:val="none"/>
         </w:rPr>
-        <w:lastRenderedPageBreak/>
+      </w:pPr>
+      <w:r>
+        <w:rPr>
+          <w:rFonts w:ascii="Times New Roman" w:eastAsia="Times New Roman" w:hAnsi="Times New Roman" w:cs="Times New Roman"/>
+          <w:b/>
+          <w:bCs/>
+          <w:kern w:val="0"/>
+          <w:sz w:val="36"/>
+          <w:szCs w:val="36"/>
+          <w:lang w:eastAsia="en-IN"/>
+          <w14:ligatures w14:val="none"/>
+        </w:rPr>
         <w:t>Failed Approaches &amp; Lessons Learned</w:t>
       </w:r>
     </w:p>
@@ -9007,7 +8905,7 @@
           <w14:ligatures w14:val="none"/>
         </w:rPr>
         <w:pict w14:anchorId="06BEF2C8">
-          <v:rect id="_x0000_i2662" style="width:0;height:1.5pt" o:hralign="center" o:hrstd="t" o:hr="t" fillcolor="#a0a0a0" stroked="f"/>
+          <v:rect id="_x0000_i1031" style="width:0;height:1.5pt" o:hralign="center" o:hrstd="t" o:hr="t" fillcolor="#a0a0a0" stroked="f"/>
         </w:pict>
       </w:r>
     </w:p>
@@ -9646,7 +9544,7 @@
           <w14:ligatures w14:val="none"/>
         </w:rPr>
         <w:pict w14:anchorId="6674983A">
-          <v:rect id="_x0000_i2663" style="width:0;height:1.5pt" o:hralign="center" o:hrstd="t" o:hr="t" fillcolor="#a0a0a0" stroked="f"/>
+          <v:rect id="_x0000_i1032" style="width:0;height:1.5pt" o:hralign="center" o:hrstd="t" o:hr="t" fillcolor="#a0a0a0" stroked="f"/>
         </w:pict>
       </w:r>
     </w:p>
@@ -9905,6 +9803,7 @@
           <w:lang w:eastAsia="en-IN"/>
           <w14:ligatures w14:val="none"/>
         </w:rPr>
+        <w:lastRenderedPageBreak/>
         <w:t>Browser Support</w:t>
       </w:r>
       <w:r>
@@ -9977,9 +9876,8 @@
           <w:lang w:eastAsia="en-IN"/>
           <w14:ligatures w14:val="none"/>
         </w:rPr>
-        <w:lastRenderedPageBreak/>
         <w:pict w14:anchorId="2200E468">
-          <v:rect id="_x0000_i2664" style="width:0;height:1.5pt" o:hralign="center" o:hrstd="t" o:hr="t" fillcolor="#a0a0a0" stroked="f"/>
+          <v:rect id="_x0000_i1033" style="width:0;height:1.5pt" o:hralign="center" o:hrstd="t" o:hr="t" fillcolor="#a0a0a0" stroked="f"/>
         </w:pict>
       </w:r>
     </w:p>
@@ -10469,7 +10367,7 @@
           <w14:ligatures w14:val="none"/>
         </w:rPr>
         <w:pict w14:anchorId="17471C83">
-          <v:rect id="_x0000_i2665" style="width:0;height:1.5pt" o:hralign="center" o:hrstd="t" o:hr="t" fillcolor="#a0a0a0" stroked="f"/>
+          <v:rect id="_x0000_i1034" style="width:0;height:1.5pt" o:hralign="center" o:hrstd="t" o:hr="t" fillcolor="#a0a0a0" stroked="f"/>
         </w:pict>
       </w:r>
     </w:p>
@@ -10801,41 +10699,9 @@
           <w14:ligatures w14:val="none"/>
         </w:rPr>
         <w:pict w14:anchorId="1E1D7FF2">
-          <v:rect id="_x0000_i2666" style="width:0;height:1.5pt" o:hralign="center" o:hrstd="t" o:hr="t" fillcolor="#a0a0a0" stroked="f"/>
+          <v:rect id="_x0000_i1035" style="width:0;height:1.5pt" o:hralign="center" o:hrstd="t" o:hr="t" fillcolor="#a0a0a0" stroked="f"/>
         </w:pict>
       </w:r>
-    </w:p>
-    <w:p>
-      <w:pPr>
-        <w:spacing w:before="100" w:beforeAutospacing="1" w:after="100" w:afterAutospacing="1" w:line="240" w:lineRule="auto"/>
-        <w:outlineLvl w:val="1"/>
-        <w:rPr>
-          <w:rFonts w:ascii="Times New Roman" w:eastAsia="Times New Roman" w:hAnsi="Times New Roman" w:cs="Times New Roman"/>
-          <w:b/>
-          <w:bCs/>
-          <w:kern w:val="0"/>
-          <w:sz w:val="36"/>
-          <w:szCs w:val="36"/>
-          <w:lang w:eastAsia="en-IN"/>
-          <w14:ligatures w14:val="none"/>
-        </w:rPr>
-      </w:pPr>
-    </w:p>
-    <w:p>
-      <w:pPr>
-        <w:spacing w:before="100" w:beforeAutospacing="1" w:after="100" w:afterAutospacing="1" w:line="240" w:lineRule="auto"/>
-        <w:outlineLvl w:val="1"/>
-        <w:rPr>
-          <w:rFonts w:ascii="Times New Roman" w:eastAsia="Times New Roman" w:hAnsi="Times New Roman" w:cs="Times New Roman"/>
-          <w:b/>
-          <w:bCs/>
-          <w:kern w:val="0"/>
-          <w:sz w:val="36"/>
-          <w:szCs w:val="36"/>
-          <w:lang w:eastAsia="en-IN"/>
-          <w14:ligatures w14:val="none"/>
-        </w:rPr>
-      </w:pPr>
     </w:p>
     <w:p>
       <w:pPr>
@@ -13833,31 +13699,7 @@
           <w:lang w:eastAsia="en-IN"/>
           <w14:ligatures w14:val="none"/>
         </w:rPr>
-        <w:t xml:space="preserve">', </w:t>
-      </w:r>
-      <w:proofErr w:type="spellStart"/>
-      <w:r>
-        <w:rPr>
-          <w:rFonts w:ascii="Courier New" w:eastAsia="Times New Roman" w:hAnsi="Courier New" w:cs="Courier New"/>
-          <w:kern w:val="0"/>
-          <w:sz w:val="20"/>
-          <w:szCs w:val="20"/>
-          <w:lang w:eastAsia="en-IN"/>
-          <w14:ligatures w14:val="none"/>
-        </w:rPr>
-        <w:t>currentPlayTime</w:t>
-      </w:r>
-      <w:proofErr w:type="spellEnd"/>
-      <w:r>
-        <w:rPr>
-          <w:rFonts w:ascii="Courier New" w:eastAsia="Times New Roman" w:hAnsi="Courier New" w:cs="Courier New"/>
-          <w:kern w:val="0"/>
-          <w:sz w:val="20"/>
-          <w:szCs w:val="20"/>
-          <w:lang w:eastAsia="en-IN"/>
-          <w14:ligatures w14:val="none"/>
-        </w:rPr>
-        <w:t>);</w:t>
+        <w:t>', currentPlayTime);</w:t>
       </w:r>
     </w:p>
     <w:p>
@@ -16498,31 +16340,7 @@
           <w:lang w:eastAsia="en-IN"/>
           <w14:ligatures w14:val="none"/>
         </w:rPr>
-        <w:t xml:space="preserve"> </w:t>
-      </w:r>
-      <w:proofErr w:type="spellStart"/>
-      <w:r>
-        <w:rPr>
-          <w:rFonts w:ascii="Courier New" w:eastAsia="Times New Roman" w:hAnsi="Courier New" w:cs="Courier New"/>
-          <w:kern w:val="0"/>
-          <w:sz w:val="20"/>
-          <w:szCs w:val="20"/>
-          <w:lang w:eastAsia="en-IN"/>
-          <w14:ligatures w14:val="none"/>
-        </w:rPr>
-        <w:t>requestTime</w:t>
-      </w:r>
-      <w:proofErr w:type="spellEnd"/>
-      <w:r>
-        <w:rPr>
-          <w:rFonts w:ascii="Courier New" w:eastAsia="Times New Roman" w:hAnsi="Courier New" w:cs="Courier New"/>
-          <w:kern w:val="0"/>
-          <w:sz w:val="20"/>
-          <w:szCs w:val="20"/>
-          <w:lang w:eastAsia="en-IN"/>
-          <w14:ligatures w14:val="none"/>
-        </w:rPr>
-        <w:t xml:space="preserve"> = </w:t>
+        <w:t xml:space="preserve"> requestTime = </w:t>
       </w:r>
       <w:proofErr w:type="spellStart"/>
       <w:r>
@@ -17314,31 +17132,7 @@
           <w:lang w:eastAsia="en-IN"/>
           <w14:ligatures w14:val="none"/>
         </w:rPr>
-        <w:t xml:space="preserve"> - </w:t>
-      </w:r>
-      <w:proofErr w:type="spellStart"/>
-      <w:r>
-        <w:rPr>
-          <w:rFonts w:ascii="Courier New" w:eastAsia="Times New Roman" w:hAnsi="Courier New" w:cs="Courier New"/>
-          <w:kern w:val="0"/>
-          <w:sz w:val="20"/>
-          <w:szCs w:val="20"/>
-          <w:lang w:eastAsia="en-IN"/>
-          <w14:ligatures w14:val="none"/>
-        </w:rPr>
-        <w:t>networkLatency</w:t>
-      </w:r>
-      <w:proofErr w:type="spellEnd"/>
-      <w:r>
-        <w:rPr>
-          <w:rFonts w:ascii="Courier New" w:eastAsia="Times New Roman" w:hAnsi="Courier New" w:cs="Courier New"/>
-          <w:kern w:val="0"/>
-          <w:sz w:val="20"/>
-          <w:szCs w:val="20"/>
-          <w:lang w:eastAsia="en-IN"/>
-          <w14:ligatures w14:val="none"/>
-        </w:rPr>
-        <w:t>;</w:t>
+        <w:t xml:space="preserve"> - networkLatency;</w:t>
       </w:r>
     </w:p>
     <w:p>
@@ -20217,7 +20011,7 @@
           <w14:ligatures w14:val="none"/>
         </w:rPr>
         <w:pict w14:anchorId="6CC21CC9">
-          <v:rect id="_x0000_i2667" style="width:0;height:1.5pt" o:hralign="center" o:hrstd="t" o:hr="t" fillcolor="#a0a0a0" stroked="f"/>
+          <v:rect id="_x0000_i1036" style="width:0;height:1.5pt" o:hralign="center" o:hrstd="t" o:hr="t" fillcolor="#a0a0a0" stroked="f"/>
         </w:pict>
       </w:r>
     </w:p>
@@ -20412,7 +20206,11 @@
           <w14:ligatures w14:val="none"/>
         </w:rPr>
       </w:pPr>
-      <w:r>
+    </w:p>
+    <w:p>
+      <w:pPr>
+        <w:spacing w:before="100" w:beforeAutospacing="1" w:after="100" w:afterAutospacing="1" w:line="240" w:lineRule="auto"/>
+        <w:outlineLvl w:val="1"/>
         <w:rPr>
           <w:rFonts w:ascii="Times New Roman" w:eastAsia="Times New Roman" w:hAnsi="Times New Roman" w:cs="Times New Roman"/>
           <w:b/>
@@ -20423,7 +20221,18 @@
           <w:lang w:eastAsia="en-IN"/>
           <w14:ligatures w14:val="none"/>
         </w:rPr>
-        <w:lastRenderedPageBreak/>
+      </w:pPr>
+      <w:r>
+        <w:rPr>
+          <w:rFonts w:ascii="Times New Roman" w:eastAsia="Times New Roman" w:hAnsi="Times New Roman" w:cs="Times New Roman"/>
+          <w:b/>
+          <w:bCs/>
+          <w:kern w:val="0"/>
+          <w:sz w:val="36"/>
+          <w:szCs w:val="36"/>
+          <w:lang w:eastAsia="en-IN"/>
+          <w14:ligatures w14:val="none"/>
+        </w:rPr>
         <w:t>Deployment Strategy</w:t>
       </w:r>
     </w:p>
@@ -22131,7 +21940,6 @@
         </w:rPr>
         <w:t xml:space="preserve">  name: </w:t>
       </w:r>
-      <w:proofErr w:type="spellStart"/>
       <w:r>
         <w:rPr>
           <w:rFonts w:ascii="Courier New" w:eastAsia="Times New Roman" w:hAnsi="Courier New" w:cs="Courier New"/>
@@ -22143,7 +21951,6 @@
         </w:rPr>
         <w:t>PartySynker</w:t>
       </w:r>
-      <w:proofErr w:type="spellEnd"/>
       <w:r>
         <w:rPr>
           <w:rFonts w:ascii="Courier New" w:eastAsia="Times New Roman" w:hAnsi="Courier New" w:cs="Courier New"/>
@@ -22389,7 +22196,6 @@
         </w:rPr>
         <w:t xml:space="preserve">      app: </w:t>
       </w:r>
-      <w:proofErr w:type="spellStart"/>
       <w:r>
         <w:rPr>
           <w:rFonts w:ascii="Courier New" w:eastAsia="Times New Roman" w:hAnsi="Courier New" w:cs="Courier New"/>
@@ -22401,7 +22207,6 @@
         </w:rPr>
         <w:t>PartySynker</w:t>
       </w:r>
-      <w:proofErr w:type="spellEnd"/>
       <w:r>
         <w:rPr>
           <w:rFonts w:ascii="Courier New" w:eastAsia="Times New Roman" w:hAnsi="Courier New" w:cs="Courier New"/>
@@ -22581,7 +22386,6 @@
         </w:rPr>
         <w:t xml:space="preserve">        app: </w:t>
       </w:r>
-      <w:proofErr w:type="spellStart"/>
       <w:r>
         <w:rPr>
           <w:rFonts w:ascii="Courier New" w:eastAsia="Times New Roman" w:hAnsi="Courier New" w:cs="Courier New"/>
@@ -22593,7 +22397,6 @@
         </w:rPr>
         <w:t>PartySynker</w:t>
       </w:r>
-      <w:proofErr w:type="spellEnd"/>
       <w:r>
         <w:rPr>
           <w:rFonts w:ascii="Courier New" w:eastAsia="Times New Roman" w:hAnsi="Courier New" w:cs="Courier New"/>
@@ -22945,6 +22748,7 @@
           <w:lang w:eastAsia="en-IN"/>
           <w14:ligatures w14:val="none"/>
         </w:rPr>
+        <w:lastRenderedPageBreak/>
         <w:t xml:space="preserve">        env:</w:t>
       </w:r>
     </w:p>
@@ -23113,7 +22917,6 @@
           <w:lang w:eastAsia="en-IN"/>
           <w14:ligatures w14:val="none"/>
         </w:rPr>
-        <w:lastRenderedPageBreak/>
         <w:t xml:space="preserve">          value: "https://</w:t>
       </w:r>
       <w:r>
@@ -23703,7 +23506,6 @@
         </w:rPr>
         <w:t xml:space="preserve">  name: </w:t>
       </w:r>
-      <w:proofErr w:type="spellStart"/>
       <w:r>
         <w:rPr>
           <w:rFonts w:ascii="Courier New" w:eastAsia="Times New Roman" w:hAnsi="Courier New" w:cs="Courier New"/>
@@ -23715,7 +23517,6 @@
         </w:rPr>
         <w:t>PartySynker</w:t>
       </w:r>
-      <w:proofErr w:type="spellEnd"/>
       <w:r>
         <w:rPr>
           <w:rFonts w:ascii="Courier New" w:eastAsia="Times New Roman" w:hAnsi="Courier New" w:cs="Courier New"/>
@@ -23853,7 +23654,6 @@
         </w:rPr>
         <w:t xml:space="preserve">    app: </w:t>
       </w:r>
-      <w:proofErr w:type="spellStart"/>
       <w:r>
         <w:rPr>
           <w:rFonts w:ascii="Courier New" w:eastAsia="Times New Roman" w:hAnsi="Courier New" w:cs="Courier New"/>
@@ -23865,7 +23665,6 @@
         </w:rPr>
         <w:t>PartySynker</w:t>
       </w:r>
-      <w:proofErr w:type="spellEnd"/>
       <w:r>
         <w:rPr>
           <w:rFonts w:ascii="Courier New" w:eastAsia="Times New Roman" w:hAnsi="Courier New" w:cs="Courier New"/>
@@ -25836,7 +25635,6 @@
           <w:lang w:eastAsia="en-IN"/>
           <w14:ligatures w14:val="none"/>
         </w:rPr>
-        <w:lastRenderedPageBreak/>
         <w:t>Security Considerations</w:t>
       </w:r>
     </w:p>
@@ -27795,25 +27593,9 @@
           <w14:ligatures w14:val="none"/>
         </w:rPr>
         <w:pict w14:anchorId="6DD73BDC">
-          <v:rect id="_x0000_i2668" style="width:0;height:1.5pt" o:hralign="center" o:hrstd="t" o:hr="t" fillcolor="#a0a0a0" stroked="f"/>
+          <v:rect id="_x0000_i1037" style="width:0;height:1.5pt" o:hralign="center" o:hrstd="t" o:hr="t" fillcolor="#a0a0a0" stroked="f"/>
         </w:pict>
       </w:r>
-    </w:p>
-    <w:p>
-      <w:pPr>
-        <w:spacing w:before="100" w:beforeAutospacing="1" w:after="100" w:afterAutospacing="1" w:line="240" w:lineRule="auto"/>
-        <w:outlineLvl w:val="1"/>
-        <w:rPr>
-          <w:rFonts w:ascii="Times New Roman" w:eastAsia="Times New Roman" w:hAnsi="Times New Roman" w:cs="Times New Roman"/>
-          <w:b/>
-          <w:bCs/>
-          <w:kern w:val="0"/>
-          <w:sz w:val="36"/>
-          <w:szCs w:val="36"/>
-          <w:lang w:eastAsia="en-IN"/>
-          <w14:ligatures w14:val="none"/>
-        </w:rPr>
-      </w:pPr>
     </w:p>
     <w:p>
       <w:pPr>
@@ -29442,7 +29224,7 @@
           <w14:ligatures w14:val="none"/>
         </w:rPr>
         <w:pict w14:anchorId="7520560A">
-          <v:rect id="_x0000_i2669" style="width:0;height:1.5pt" o:hralign="center" o:hrstd="t" o:hr="t" fillcolor="#a0a0a0" stroked="f"/>
+          <v:rect id="_x0000_i1038" style="width:0;height:1.5pt" o:hralign="center" o:hrstd="t" o:hr="t" fillcolor="#a0a0a0" stroked="f"/>
         </w:pict>
       </w:r>
     </w:p>
@@ -29664,7 +29446,6 @@
           <w14:ligatures w14:val="none"/>
         </w:rPr>
       </w:pPr>
-      <w:proofErr w:type="spellStart"/>
       <w:r>
         <w:rPr>
           <w:rFonts w:ascii="Times New Roman" w:eastAsia="Times New Roman" w:hAnsi="Times New Roman" w:cs="Times New Roman"/>
@@ -29676,7 +29457,6 @@
         </w:rPr>
         <w:t>PartySynker</w:t>
       </w:r>
-      <w:proofErr w:type="spellEnd"/>
       <w:r>
         <w:rPr>
           <w:rFonts w:ascii="Times New Roman" w:eastAsia="Times New Roman" w:hAnsi="Times New Roman" w:cs="Times New Roman"/>
@@ -29760,7 +29540,6 @@
         </w:rPr>
         <w:t xml:space="preserve">As the demand for synchronized remote experiences continues to grow, </w:t>
       </w:r>
-      <w:proofErr w:type="spellStart"/>
       <w:r>
         <w:rPr>
           <w:rFonts w:ascii="Times New Roman" w:eastAsia="Times New Roman" w:hAnsi="Times New Roman" w:cs="Times New Roman"/>
@@ -29772,7 +29551,6 @@
         </w:rPr>
         <w:t>PartySynker</w:t>
       </w:r>
-      <w:proofErr w:type="spellEnd"/>
       <w:r>
         <w:rPr>
           <w:rFonts w:ascii="Times New Roman" w:eastAsia="Times New Roman" w:hAnsi="Times New Roman" w:cs="Times New Roman"/>
@@ -29807,7 +29585,7 @@
           <w14:ligatures w14:val="none"/>
         </w:rPr>
         <w:pict w14:anchorId="1294B5E0">
-          <v:rect id="_x0000_i2671" style="width:0;height:1.5pt" o:hralign="center" o:hrstd="t" o:hr="t" fillcolor="#a0a0a0" stroked="f"/>
+          <v:rect id="_x0000_i1039" style="width:0;height:1.5pt" o:hralign="center" o:hrstd="t" o:hr="t" fillcolor="#a0a0a0" stroked="f"/>
         </w:pict>
       </w:r>
     </w:p>
@@ -35007,4 +34785,16 @@
     </a:ext>
   </a:extLst>
 </a:theme>
+</file>
+
+<file path=customXml/item1.xml><?xml version="1.0" encoding="utf-8"?>
+<b:Sources xmlns:b="http://schemas.openxmlformats.org/officeDocument/2006/bibliography" xmlns="http://schemas.openxmlformats.org/officeDocument/2006/bibliography" SelectedStyle="\APASixthEditionOfficeOnline.xsl" StyleName="APA" Version="6"/>
+</file>
+
+<file path=customXml/itemProps1.xml><?xml version="1.0" encoding="utf-8"?>
+<ds:datastoreItem xmlns:ds="http://schemas.openxmlformats.org/officeDocument/2006/customXml" ds:itemID="{D28C6150-594C-401B-9BCE-DC5524C84943}">
+  <ds:schemaRefs>
+    <ds:schemaRef ds:uri="http://schemas.openxmlformats.org/officeDocument/2006/bibliography"/>
+  </ds:schemaRefs>
+</ds:datastoreItem>
 </file>
</xml_diff>